<commit_message>
Push change with PDF report Signed-off-by: Tetsumaro <s3923443@student.rmit.edu.au>
</commit_message>
<xml_diff>
--- a/IT Technologies file/A2 IT Technologies - Natural_Language_processing_and_Chatterbots_FINAL.docx
+++ b/IT Technologies file/A2 IT Technologies - Natural_Language_processing_and_Chatterbots_FINAL.docx
@@ -208,18 +208,8 @@
                         <w:sz w:val="28"/>
                         <w:szCs w:val="28"/>
                       </w:rPr>
-                      <w:t xml:space="preserve">Timothy </w:t>
+                      <w:t>Timothy Prast</w:t>
                     </w:r>
-                    <w:proofErr w:type="spellStart"/>
-                    <w:r>
-                      <w:rPr>
-                        <w:color w:val="4472C4" w:themeColor="accent1"/>
-                        <w:sz w:val="28"/>
-                        <w:szCs w:val="28"/>
-                      </w:rPr>
-                      <w:t>Prast</w:t>
-                    </w:r>
-                    <w:proofErr w:type="spellEnd"/>
                   </w:p>
                 </w:sdtContent>
               </w:sdt>
@@ -3385,10 +3375,7 @@
                               <w:pStyle w:val="Caption"/>
                             </w:pPr>
                             <w:r>
-                              <w:t xml:space="preserve">Figure </w:t>
-                            </w:r>
-                            <w:r>
-                              <w:t>1  Initial interaction options with the Optus Chatbot</w:t>
+                              <w:t>Figure 1  Initial interaction options with the Optus Chatbot</w:t>
                             </w:r>
                             <w:r>
                               <w:t xml:space="preserve"> </w:t>
@@ -3538,7 +3525,76 @@
     <w:p/>
     <w:p/>
     <w:p/>
-    <w:p/>
+    <w:p>
+      <w:r>
+        <w:rPr>
+          <w:noProof/>
+        </w:rPr>
+        <w:drawing>
+          <wp:anchor distT="0" distB="0" distL="114300" distR="114300" simplePos="0" relativeHeight="251667456" behindDoc="1" locked="0" layoutInCell="1" allowOverlap="1" wp14:anchorId="044DD829" wp14:editId="4BC8A932">
+            <wp:simplePos x="0" y="0"/>
+            <wp:positionH relativeFrom="margin">
+              <wp:posOffset>3442970</wp:posOffset>
+            </wp:positionH>
+            <wp:positionV relativeFrom="paragraph">
+              <wp:posOffset>306705</wp:posOffset>
+            </wp:positionV>
+            <wp:extent cx="2277745" cy="2853055"/>
+            <wp:effectExtent l="0" t="0" r="8255" b="4445"/>
+            <wp:wrapTight wrapText="bothSides">
+              <wp:wrapPolygon edited="0">
+                <wp:start x="0" y="0"/>
+                <wp:lineTo x="0" y="21489"/>
+                <wp:lineTo x="21498" y="21489"/>
+                <wp:lineTo x="21498" y="0"/>
+                <wp:lineTo x="0" y="0"/>
+              </wp:wrapPolygon>
+            </wp:wrapTight>
+            <wp:docPr id="10" name="Picture 10" descr="Graphical user interface, text, application, chat or text message&#10;&#10;Description automatically generated"/>
+            <wp:cNvGraphicFramePr>
+              <a:graphicFrameLocks xmlns:a="http://schemas.openxmlformats.org/drawingml/2006/main" noChangeAspect="1"/>
+            </wp:cNvGraphicFramePr>
+            <a:graphic xmlns:a="http://schemas.openxmlformats.org/drawingml/2006/main">
+              <a:graphicData uri="http://schemas.openxmlformats.org/drawingml/2006/picture">
+                <pic:pic xmlns:pic="http://schemas.openxmlformats.org/drawingml/2006/picture">
+                  <pic:nvPicPr>
+                    <pic:cNvPr id="6" name="Picture 6" descr="Graphical user interface, text, application, chat or text message&#10;&#10;Description automatically generated"/>
+                    <pic:cNvPicPr/>
+                  </pic:nvPicPr>
+                  <pic:blipFill>
+                    <a:blip r:embed="rId10">
+                      <a:extLst>
+                        <a:ext uri="{28A0092B-C50C-407E-A947-70E740481C1C}">
+                          <a14:useLocalDpi xmlns:a14="http://schemas.microsoft.com/office/drawing/2010/main" val="0"/>
+                        </a:ext>
+                      </a:extLst>
+                    </a:blip>
+                    <a:stretch>
+                      <a:fillRect/>
+                    </a:stretch>
+                  </pic:blipFill>
+                  <pic:spPr>
+                    <a:xfrm>
+                      <a:off x="0" y="0"/>
+                      <a:ext cx="2277745" cy="2853055"/>
+                    </a:xfrm>
+                    <a:prstGeom prst="rect">
+                      <a:avLst/>
+                    </a:prstGeom>
+                  </pic:spPr>
+                </pic:pic>
+              </a:graphicData>
+            </a:graphic>
+            <wp14:sizeRelH relativeFrom="margin">
+              <wp14:pctWidth>0</wp14:pctWidth>
+            </wp14:sizeRelH>
+            <wp14:sizeRelV relativeFrom="margin">
+              <wp14:pctHeight>0</wp14:pctHeight>
+            </wp14:sizeRelV>
+          </wp:anchor>
+        </w:drawing>
+      </w:r>
+    </w:p>
     <w:p>
       <w:r>
         <w:rPr>
@@ -3685,7 +3741,7 @@
                     <pic:cNvPicPr/>
                   </pic:nvPicPr>
                   <pic:blipFill>
-                    <a:blip r:embed="rId10">
+                    <a:blip r:embed="rId11">
                       <a:extLst>
                         <a:ext uri="{28A0092B-C50C-407E-A947-70E740481C1C}">
                           <a14:useLocalDpi xmlns:a14="http://schemas.microsoft.com/office/drawing/2010/main" val="0"/>
@@ -3724,7 +3780,7 @@
         <mc:AlternateContent>
           <mc:Choice Requires="wps">
             <w:drawing>
-              <wp:anchor distT="0" distB="0" distL="114300" distR="114300" simplePos="0" relativeHeight="251675648" behindDoc="1" locked="0" layoutInCell="1" allowOverlap="1" wp14:anchorId="2D21FF22" wp14:editId="68DFA8B5">
+              <wp:anchor distT="0" distB="0" distL="114300" distR="114300" simplePos="0" relativeHeight="251675648" behindDoc="1" locked="0" layoutInCell="1" allowOverlap="1" wp14:anchorId="2D21FF22" wp14:editId="509D1DEA">
                 <wp:simplePos x="0" y="0"/>
                 <wp:positionH relativeFrom="column">
                   <wp:posOffset>3442335</wp:posOffset>
@@ -3798,7 +3854,11 @@
           </mc:Choice>
           <mc:Fallback>
             <w:pict>
-              <v:shape w14:anchorId="2D21FF22" id="Text Box 13" o:spid="_x0000_s1029" type="#_x0000_t202" style="position:absolute;margin-left:271.05pt;margin-top:277.85pt;width:179.35pt;height:.05pt;z-index:-251640832;visibility:visible;mso-wrap-style:square;mso-wrap-distance-left:9pt;mso-wrap-distance-top:0;mso-wrap-distance-right:9pt;mso-wrap-distance-bottom:0;mso-position-horizontal:absolute;mso-position-horizontal-relative:text;mso-position-vertical:absolute;mso-position-vertical-relative:text;v-text-anchor:top" o:gfxdata="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" stroked="f">
+              <v:shapetype w14:anchorId="2D21FF22" id="_x0000_t202" coordsize="21600,21600" o:spt="202" path="m,l,21600r21600,l21600,xe">
+                <v:stroke joinstyle="miter"/>
+                <v:path gradientshapeok="t" o:connecttype="rect"/>
+              </v:shapetype>
+              <v:shape id="Text Box 13" o:spid="_x0000_s1029" type="#_x0000_t202" style="position:absolute;margin-left:271.05pt;margin-top:277.85pt;width:179.35pt;height:.05pt;z-index:-251640832;visibility:visible;mso-wrap-style:square;mso-wrap-distance-left:9pt;mso-wrap-distance-top:0;mso-wrap-distance-right:9pt;mso-wrap-distance-bottom:0;mso-position-horizontal:absolute;mso-position-horizontal-relative:text;mso-position-vertical:absolute;mso-position-vertical-relative:text;v-text-anchor:top" o:gfxdata="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" stroked="f">
                 <v:textbox style="mso-fit-shape-to-text:t" inset="0,0,0,0">
                   <w:txbxContent>
                     <w:p>
@@ -3826,74 +3886,6 @@
           </mc:Fallback>
         </mc:AlternateContent>
       </w:r>
-      <w:r>
-        <w:rPr>
-          <w:noProof/>
-        </w:rPr>
-        <w:drawing>
-          <wp:anchor distT="0" distB="0" distL="114300" distR="114300" simplePos="0" relativeHeight="251667456" behindDoc="1" locked="0" layoutInCell="1" allowOverlap="1" wp14:anchorId="044DD829" wp14:editId="1BBBDF67">
-            <wp:simplePos x="0" y="0"/>
-            <wp:positionH relativeFrom="margin">
-              <wp:posOffset>3442815</wp:posOffset>
-            </wp:positionH>
-            <wp:positionV relativeFrom="paragraph">
-              <wp:posOffset>3227</wp:posOffset>
-            </wp:positionV>
-            <wp:extent cx="2277745" cy="3468370"/>
-            <wp:effectExtent l="0" t="0" r="8255" b="0"/>
-            <wp:wrapTight wrapText="bothSides">
-              <wp:wrapPolygon edited="0">
-                <wp:start x="0" y="0"/>
-                <wp:lineTo x="0" y="21473"/>
-                <wp:lineTo x="21498" y="21473"/>
-                <wp:lineTo x="21498" y="0"/>
-                <wp:lineTo x="0" y="0"/>
-              </wp:wrapPolygon>
-            </wp:wrapTight>
-            <wp:docPr id="10" name="Picture 10" descr="Graphical user interface, text, application, chat or text message&#10;&#10;Description automatically generated"/>
-            <wp:cNvGraphicFramePr>
-              <a:graphicFrameLocks xmlns:a="http://schemas.openxmlformats.org/drawingml/2006/main" noChangeAspect="1"/>
-            </wp:cNvGraphicFramePr>
-            <a:graphic xmlns:a="http://schemas.openxmlformats.org/drawingml/2006/main">
-              <a:graphicData uri="http://schemas.openxmlformats.org/drawingml/2006/picture">
-                <pic:pic xmlns:pic="http://schemas.openxmlformats.org/drawingml/2006/picture">
-                  <pic:nvPicPr>
-                    <pic:cNvPr id="6" name="Picture 6" descr="Graphical user interface, text, application, chat or text message&#10;&#10;Description automatically generated"/>
-                    <pic:cNvPicPr/>
-                  </pic:nvPicPr>
-                  <pic:blipFill>
-                    <a:blip r:embed="rId11">
-                      <a:extLst>
-                        <a:ext uri="{28A0092B-C50C-407E-A947-70E740481C1C}">
-                          <a14:useLocalDpi xmlns:a14="http://schemas.microsoft.com/office/drawing/2010/main" val="0"/>
-                        </a:ext>
-                      </a:extLst>
-                    </a:blip>
-                    <a:stretch>
-                      <a:fillRect/>
-                    </a:stretch>
-                  </pic:blipFill>
-                  <pic:spPr>
-                    <a:xfrm>
-                      <a:off x="0" y="0"/>
-                      <a:ext cx="2277745" cy="3468370"/>
-                    </a:xfrm>
-                    <a:prstGeom prst="rect">
-                      <a:avLst/>
-                    </a:prstGeom>
-                  </pic:spPr>
-                </pic:pic>
-              </a:graphicData>
-            </a:graphic>
-            <wp14:sizeRelH relativeFrom="margin">
-              <wp14:pctWidth>0</wp14:pctWidth>
-            </wp14:sizeRelH>
-            <wp14:sizeRelV relativeFrom="margin">
-              <wp14:pctHeight>0</wp14:pctHeight>
-            </wp14:sizeRelV>
-          </wp:anchor>
-        </w:drawing>
-      </w:r>
     </w:p>
     <w:p/>
     <w:p/>
@@ -3920,28 +3912,43 @@
       <w:pPr>
         <w:pStyle w:val="FootnoteText"/>
         <w:rPr>
+          <w:lang w:val="en-US"/>
+        </w:rPr>
+      </w:pPr>
+    </w:p>
+    <w:p>
+      <w:pPr>
+        <w:rPr>
           <w:rFonts w:ascii="Open Sans" w:hAnsi="Open Sans" w:cs="Open Sans"/>
           <w:color w:val="000000"/>
           <w:shd w:val="clear" w:color="auto" w:fill="FFFFFF"/>
         </w:rPr>
       </w:pPr>
-      <w:proofErr w:type="spellStart"/>
+      <w:bookmarkStart w:id="7" w:name="_Hlk85276383"/>
       <w:r>
         <w:rPr>
           <w:rFonts w:ascii="Open Sans" w:hAnsi="Open Sans" w:cs="Open Sans"/>
           <w:color w:val="000000"/>
           <w:shd w:val="clear" w:color="auto" w:fill="FFFFFF"/>
         </w:rPr>
-        <w:t>Reshamwala</w:t>
-      </w:r>
-      <w:proofErr w:type="spellEnd"/>
-      <w:r>
+        <w:t>2021. [online] Available at: &lt;https://www.optus.com.au/notices/messaging&gt; [Accessed 11 October 2021].</w:t>
+      </w:r>
+    </w:p>
+    <w:p>
+      <w:pPr>
         <w:rPr>
           <w:rFonts w:ascii="Open Sans" w:hAnsi="Open Sans" w:cs="Open Sans"/>
           <w:color w:val="000000"/>
           <w:shd w:val="clear" w:color="auto" w:fill="FFFFFF"/>
         </w:rPr>
-        <w:t>, A., Pawar, P. and Mishra, D., 2013. </w:t>
+      </w:pPr>
+      <w:r>
+        <w:rPr>
+          <w:rFonts w:ascii="Open Sans" w:hAnsi="Open Sans" w:cs="Open Sans"/>
+          <w:color w:val="000000"/>
+          <w:shd w:val="clear" w:color="auto" w:fill="FFFFFF"/>
+        </w:rPr>
+        <w:t>99firms.com. 2021. </w:t>
       </w:r>
       <w:r>
         <w:rPr>
@@ -3951,7 +3958,7 @@
           <w:color w:val="000000"/>
           <w:shd w:val="clear" w:color="auto" w:fill="FFFFFF"/>
         </w:rPr>
-        <w:t>REVIEW ON NATURAL LANGUAGE PROCESSING</w:t>
+        <w:t>25+ Chatbot Statistics for 2021 - 99firms</w:t>
       </w:r>
       <w:r>
         <w:rPr>
@@ -3959,16 +3966,295 @@
           <w:color w:val="000000"/>
           <w:shd w:val="clear" w:color="auto" w:fill="FFFFFF"/>
         </w:rPr>
-        <w:t>. [online] Research Gate. Available at: &lt;https://www.researchgate.net/profile/Alpa-Reshamwala/publication/235788362_REVIEW_ON_NATURAL_LANGUAGE_PROCESSING/links/00463516276f412048000000/REVIEW-ON-NATURAL-LANGUAGE-PROCESSING.pdf&gt; [Accessed 11 October 2021].</w:t>
+        <w:t>. [online] Available at: &lt;https://99firms.com/blog/chatbot-statistics/#gref&gt; [Accessed 11 October 2021].</w:t>
+      </w:r>
+    </w:p>
+    <w:p>
+      <w:pPr>
+        <w:rPr>
+          <w:rFonts w:ascii="Open Sans" w:hAnsi="Open Sans" w:cs="Open Sans"/>
+          <w:color w:val="000000"/>
+          <w:shd w:val="clear" w:color="auto" w:fill="FFFFFF"/>
+        </w:rPr>
+      </w:pPr>
+      <w:r>
+        <w:rPr>
+          <w:rFonts w:ascii="Open Sans" w:hAnsi="Open Sans" w:cs="Open Sans"/>
+          <w:color w:val="000000"/>
+          <w:shd w:val="clear" w:color="auto" w:fill="FFFFFF"/>
+        </w:rPr>
+        <w:t>Analyticsinsight.net. 2021. </w:t>
+      </w:r>
+      <w:r>
+        <w:rPr>
+          <w:rFonts w:ascii="Open Sans" w:hAnsi="Open Sans" w:cs="Open Sans"/>
+          <w:i/>
+          <w:iCs/>
+          <w:color w:val="000000"/>
+          <w:shd w:val="clear" w:color="auto" w:fill="FFFFFF"/>
+        </w:rPr>
+        <w:t>Are Chatbots and Artificial Intelligence Killing the Call-</w:t>
+      </w:r>
+      <w:proofErr w:type="spellStart"/>
+      <w:r>
+        <w:rPr>
+          <w:rFonts w:ascii="Open Sans" w:hAnsi="Open Sans" w:cs="Open Sans"/>
+          <w:i/>
+          <w:iCs/>
+          <w:color w:val="000000"/>
+          <w:shd w:val="clear" w:color="auto" w:fill="FFFFFF"/>
+        </w:rPr>
+        <w:t>Center</w:t>
+      </w:r>
+      <w:proofErr w:type="spellEnd"/>
+      <w:r>
+        <w:rPr>
+          <w:rFonts w:ascii="Open Sans" w:hAnsi="Open Sans" w:cs="Open Sans"/>
+          <w:i/>
+          <w:iCs/>
+          <w:color w:val="000000"/>
+          <w:shd w:val="clear" w:color="auto" w:fill="FFFFFF"/>
+        </w:rPr>
+        <w:t xml:space="preserve"> </w:t>
+      </w:r>
+      <w:proofErr w:type="gramStart"/>
+      <w:r>
+        <w:rPr>
+          <w:rFonts w:ascii="Open Sans" w:hAnsi="Open Sans" w:cs="Open Sans"/>
+          <w:i/>
+          <w:iCs/>
+          <w:color w:val="000000"/>
+          <w:shd w:val="clear" w:color="auto" w:fill="FFFFFF"/>
+        </w:rPr>
+        <w:t>Industry?</w:t>
+      </w:r>
+      <w:r>
+        <w:rPr>
+          <w:rFonts w:ascii="Open Sans" w:hAnsi="Open Sans" w:cs="Open Sans"/>
+          <w:color w:val="000000"/>
+          <w:shd w:val="clear" w:color="auto" w:fill="FFFFFF"/>
+        </w:rPr>
+        <w:t>.</w:t>
+      </w:r>
+      <w:proofErr w:type="gramEnd"/>
+      <w:r>
+        <w:rPr>
+          <w:rFonts w:ascii="Open Sans" w:hAnsi="Open Sans" w:cs="Open Sans"/>
+          <w:color w:val="000000"/>
+          <w:shd w:val="clear" w:color="auto" w:fill="FFFFFF"/>
+        </w:rPr>
+        <w:t xml:space="preserve"> [online] Available at: &lt;https://www.analyticsinsight.net/are-chatbots-and-artificial-intelligence-killing-the-call-center-industry/&gt; [Accessed 11 October 2021].</w:t>
+      </w:r>
+    </w:p>
+    <w:p>
+      <w:pPr>
+        <w:rPr>
+          <w:rFonts w:ascii="Open Sans" w:hAnsi="Open Sans" w:cs="Open Sans"/>
+          <w:color w:val="000000"/>
+          <w:shd w:val="clear" w:color="auto" w:fill="FFFFFF"/>
+        </w:rPr>
+      </w:pPr>
+      <w:r>
+        <w:rPr>
+          <w:rFonts w:ascii="Open Sans" w:hAnsi="Open Sans" w:cs="Open Sans"/>
+          <w:color w:val="000000"/>
+          <w:shd w:val="clear" w:color="auto" w:fill="FFFFFF"/>
+        </w:rPr>
+        <w:t>En.wikipedia.org. 2021. </w:t>
+      </w:r>
+      <w:r>
+        <w:rPr>
+          <w:rFonts w:ascii="Open Sans" w:hAnsi="Open Sans" w:cs="Open Sans"/>
+          <w:i/>
+          <w:iCs/>
+          <w:color w:val="000000"/>
+          <w:shd w:val="clear" w:color="auto" w:fill="FFFFFF"/>
+        </w:rPr>
+        <w:t>Chatbot - Wikipedia</w:t>
+      </w:r>
+      <w:r>
+        <w:rPr>
+          <w:rFonts w:ascii="Open Sans" w:hAnsi="Open Sans" w:cs="Open Sans"/>
+          <w:color w:val="000000"/>
+          <w:shd w:val="clear" w:color="auto" w:fill="FFFFFF"/>
+        </w:rPr>
+        <w:t>. [online] Available at: &lt;https://en.wikipedia.org/wiki/Chatbot#cite_note-3&gt; [Accessed 11 October 2021].</w:t>
+      </w:r>
+    </w:p>
+    <w:p>
+      <w:pPr>
+        <w:rPr>
+          <w:rFonts w:ascii="Open Sans" w:hAnsi="Open Sans" w:cs="Open Sans"/>
+          <w:color w:val="000000"/>
+          <w:shd w:val="clear" w:color="auto" w:fill="FFFFFF"/>
+        </w:rPr>
+      </w:pPr>
+      <w:r>
+        <w:rPr>
+          <w:rFonts w:ascii="Open Sans" w:hAnsi="Open Sans" w:cs="Open Sans"/>
+          <w:color w:val="000000"/>
+          <w:shd w:val="clear" w:color="auto" w:fill="FFFFFF"/>
+        </w:rPr>
+        <w:t>En.wikipedia.org. 2021. </w:t>
+      </w:r>
+      <w:r>
+        <w:rPr>
+          <w:rFonts w:ascii="Open Sans" w:hAnsi="Open Sans" w:cs="Open Sans"/>
+          <w:i/>
+          <w:iCs/>
+          <w:color w:val="000000"/>
+          <w:shd w:val="clear" w:color="auto" w:fill="FFFFFF"/>
+        </w:rPr>
+        <w:t>Turing test - Wikipedia</w:t>
+      </w:r>
+      <w:r>
+        <w:rPr>
+          <w:rFonts w:ascii="Open Sans" w:hAnsi="Open Sans" w:cs="Open Sans"/>
+          <w:color w:val="000000"/>
+          <w:shd w:val="clear" w:color="auto" w:fill="FFFFFF"/>
+        </w:rPr>
+        <w:t>. [online] Available at: &lt;https://en.wikipedia.org/wiki/Turing_test&gt; [Accessed 11 October 2021].</w:t>
+      </w:r>
+    </w:p>
+    <w:p>
+      <w:pPr>
+        <w:rPr>
+          <w:rFonts w:ascii="Open Sans" w:hAnsi="Open Sans" w:cs="Open Sans"/>
+          <w:color w:val="000000"/>
+          <w:shd w:val="clear" w:color="auto" w:fill="FFFFFF"/>
+        </w:rPr>
+      </w:pPr>
+      <w:r>
+        <w:rPr>
+          <w:rFonts w:ascii="Open Sans" w:hAnsi="Open Sans" w:cs="Open Sans"/>
+          <w:color w:val="000000"/>
+          <w:shd w:val="clear" w:color="auto" w:fill="FFFFFF"/>
+        </w:rPr>
+        <w:t>En.wikipedia.org. 2021. </w:t>
+      </w:r>
+      <w:proofErr w:type="spellStart"/>
+      <w:r>
+        <w:rPr>
+          <w:rFonts w:ascii="Open Sans" w:hAnsi="Open Sans" w:cs="Open Sans"/>
+          <w:i/>
+          <w:iCs/>
+          <w:color w:val="000000"/>
+          <w:shd w:val="clear" w:color="auto" w:fill="FFFFFF"/>
+        </w:rPr>
+        <w:t>Verbot</w:t>
+      </w:r>
+      <w:proofErr w:type="spellEnd"/>
+      <w:r>
+        <w:rPr>
+          <w:rFonts w:ascii="Open Sans" w:hAnsi="Open Sans" w:cs="Open Sans"/>
+          <w:i/>
+          <w:iCs/>
+          <w:color w:val="000000"/>
+          <w:shd w:val="clear" w:color="auto" w:fill="FFFFFF"/>
+        </w:rPr>
+        <w:t xml:space="preserve"> - Wikipedia</w:t>
+      </w:r>
+      <w:r>
+        <w:rPr>
+          <w:rFonts w:ascii="Open Sans" w:hAnsi="Open Sans" w:cs="Open Sans"/>
+          <w:color w:val="000000"/>
+          <w:shd w:val="clear" w:color="auto" w:fill="FFFFFF"/>
+        </w:rPr>
+        <w:t>. [online] Available at: &lt;https://en.wikipedia.org/wiki/Verbot&gt; [Accessed 11 October 2021].</w:t>
+      </w:r>
+    </w:p>
+    <w:p>
+      <w:pPr>
+        <w:rPr>
+          <w:rFonts w:ascii="Open Sans" w:hAnsi="Open Sans" w:cs="Open Sans"/>
+          <w:color w:val="000000"/>
+          <w:shd w:val="clear" w:color="auto" w:fill="FFFFFF"/>
+        </w:rPr>
+      </w:pPr>
+      <w:r>
+        <w:rPr>
+          <w:rFonts w:ascii="Open Sans" w:hAnsi="Open Sans" w:cs="Open Sans"/>
+          <w:color w:val="000000"/>
+          <w:shd w:val="clear" w:color="auto" w:fill="FFFFFF"/>
+        </w:rPr>
+        <w:t>En.wikipedia.org. 2021. </w:t>
+      </w:r>
+      <w:proofErr w:type="spellStart"/>
+      <w:r>
+        <w:rPr>
+          <w:rFonts w:ascii="Open Sans" w:hAnsi="Open Sans" w:cs="Open Sans"/>
+          <w:i/>
+          <w:iCs/>
+          <w:color w:val="000000"/>
+          <w:shd w:val="clear" w:color="auto" w:fill="FFFFFF"/>
+        </w:rPr>
+        <w:t>Verbot</w:t>
+      </w:r>
+      <w:proofErr w:type="spellEnd"/>
+      <w:r>
+        <w:rPr>
+          <w:rFonts w:ascii="Open Sans" w:hAnsi="Open Sans" w:cs="Open Sans"/>
+          <w:i/>
+          <w:iCs/>
+          <w:color w:val="000000"/>
+          <w:shd w:val="clear" w:color="auto" w:fill="FFFFFF"/>
+        </w:rPr>
+        <w:t xml:space="preserve"> - Wikipedia</w:t>
+      </w:r>
+      <w:r>
+        <w:rPr>
+          <w:rFonts w:ascii="Open Sans" w:hAnsi="Open Sans" w:cs="Open Sans"/>
+          <w:color w:val="000000"/>
+          <w:shd w:val="clear" w:color="auto" w:fill="FFFFFF"/>
+        </w:rPr>
+        <w:t>. [online] Available at: &lt;https://en.wikipedia.org/wiki/Verbot&gt; [Accessed 11 October 2021].</w:t>
       </w:r>
     </w:p>
     <w:p>
       <w:pPr>
         <w:pStyle w:val="FootnoteText"/>
         <w:rPr>
-          <w:lang w:val="en-US"/>
+          <w:rFonts w:ascii="Open Sans" w:hAnsi="Open Sans" w:cs="Open Sans"/>
+          <w:color w:val="000000"/>
+          <w:shd w:val="clear" w:color="auto" w:fill="FFFFFF"/>
         </w:rPr>
       </w:pPr>
+      <w:proofErr w:type="spellStart"/>
+      <w:r>
+        <w:rPr>
+          <w:rFonts w:ascii="Open Sans" w:hAnsi="Open Sans" w:cs="Open Sans"/>
+          <w:color w:val="000000"/>
+          <w:shd w:val="clear" w:color="auto" w:fill="FFFFFF"/>
+        </w:rPr>
+        <w:t>Reshamwala</w:t>
+      </w:r>
+      <w:proofErr w:type="spellEnd"/>
+      <w:r>
+        <w:rPr>
+          <w:rFonts w:ascii="Open Sans" w:hAnsi="Open Sans" w:cs="Open Sans"/>
+          <w:color w:val="000000"/>
+          <w:shd w:val="clear" w:color="auto" w:fill="FFFFFF"/>
+        </w:rPr>
+        <w:t>, A., Pawar, P. and Mishra, D., 2013. </w:t>
+      </w:r>
+      <w:r>
+        <w:rPr>
+          <w:rFonts w:ascii="Open Sans" w:hAnsi="Open Sans" w:cs="Open Sans"/>
+          <w:i/>
+          <w:iCs/>
+          <w:color w:val="000000"/>
+          <w:shd w:val="clear" w:color="auto" w:fill="FFFFFF"/>
+        </w:rPr>
+        <w:t>REVIEW ON NATURAL LANGUAGE PROCESSING</w:t>
+      </w:r>
+      <w:r>
+        <w:rPr>
+          <w:rFonts w:ascii="Open Sans" w:hAnsi="Open Sans" w:cs="Open Sans"/>
+          <w:color w:val="000000"/>
+          <w:shd w:val="clear" w:color="auto" w:fill="FFFFFF"/>
+        </w:rPr>
+        <w:t>. [online] Research Gate. Available at: &lt;https://www.researchgate.net/profile/Alpa-Reshamwala/publication/235788362_REVIEW_ON_NATURAL_LANGUAGE_PROCESSING/links/00463516276f412048000000/REVIEW-ON-NATURAL-LANGUAGE-PROCESSING.pdf&gt; [Accessed 11 October 2021].</w:t>
+      </w:r>
     </w:p>
     <w:p>
       <w:pPr>
@@ -4004,299 +4290,7 @@
         </w:rPr>
         <w:t>. [online] Available at: &lt;https://www.speechtechmag.com/Articles/PrintArticle.aspx?ArticleID=30031&gt; [Accessed 11 October 2021].</w:t>
       </w:r>
-    </w:p>
-    <w:p>
-      <w:pPr>
-        <w:rPr>
-          <w:rFonts w:ascii="Open Sans" w:hAnsi="Open Sans" w:cs="Open Sans"/>
-          <w:color w:val="000000"/>
-          <w:shd w:val="clear" w:color="auto" w:fill="FFFFFF"/>
-        </w:rPr>
-      </w:pPr>
-      <w:r>
-        <w:rPr>
-          <w:rFonts w:ascii="Open Sans" w:hAnsi="Open Sans" w:cs="Open Sans"/>
-          <w:color w:val="000000"/>
-          <w:shd w:val="clear" w:color="auto" w:fill="FFFFFF"/>
-        </w:rPr>
-        <w:t>En.wikipedia.org. 2021. </w:t>
-      </w:r>
-      <w:r>
-        <w:rPr>
-          <w:rFonts w:ascii="Open Sans" w:hAnsi="Open Sans" w:cs="Open Sans"/>
-          <w:i/>
-          <w:iCs/>
-          <w:color w:val="000000"/>
-          <w:shd w:val="clear" w:color="auto" w:fill="FFFFFF"/>
-        </w:rPr>
-        <w:t>Chatbot - Wikipedia</w:t>
-      </w:r>
-      <w:r>
-        <w:rPr>
-          <w:rFonts w:ascii="Open Sans" w:hAnsi="Open Sans" w:cs="Open Sans"/>
-          <w:color w:val="000000"/>
-          <w:shd w:val="clear" w:color="auto" w:fill="FFFFFF"/>
-        </w:rPr>
-        <w:t>. [online] Available at: &lt;https://en.wikipedia.org/wiki/Chatbot#cite_note-3&gt; [Accessed 11 October 2021].</w:t>
-      </w:r>
-    </w:p>
-    <w:p>
-      <w:pPr>
-        <w:rPr>
-          <w:rFonts w:ascii="Open Sans" w:hAnsi="Open Sans" w:cs="Open Sans"/>
-          <w:color w:val="000000"/>
-          <w:shd w:val="clear" w:color="auto" w:fill="FFFFFF"/>
-        </w:rPr>
-      </w:pPr>
-      <w:r>
-        <w:rPr>
-          <w:rFonts w:ascii="Open Sans" w:hAnsi="Open Sans" w:cs="Open Sans"/>
-          <w:color w:val="000000"/>
-          <w:shd w:val="clear" w:color="auto" w:fill="FFFFFF"/>
-        </w:rPr>
-        <w:t>En.wikipedia.org. 2021. </w:t>
-      </w:r>
-      <w:proofErr w:type="spellStart"/>
-      <w:r>
-        <w:rPr>
-          <w:rFonts w:ascii="Open Sans" w:hAnsi="Open Sans" w:cs="Open Sans"/>
-          <w:i/>
-          <w:iCs/>
-          <w:color w:val="000000"/>
-          <w:shd w:val="clear" w:color="auto" w:fill="FFFFFF"/>
-        </w:rPr>
-        <w:t>Verbot</w:t>
-      </w:r>
-      <w:proofErr w:type="spellEnd"/>
-      <w:r>
-        <w:rPr>
-          <w:rFonts w:ascii="Open Sans" w:hAnsi="Open Sans" w:cs="Open Sans"/>
-          <w:i/>
-          <w:iCs/>
-          <w:color w:val="000000"/>
-          <w:shd w:val="clear" w:color="auto" w:fill="FFFFFF"/>
-        </w:rPr>
-        <w:t xml:space="preserve"> - Wikipedia</w:t>
-      </w:r>
-      <w:r>
-        <w:rPr>
-          <w:rFonts w:ascii="Open Sans" w:hAnsi="Open Sans" w:cs="Open Sans"/>
-          <w:color w:val="000000"/>
-          <w:shd w:val="clear" w:color="auto" w:fill="FFFFFF"/>
-        </w:rPr>
-        <w:t>. [online] Available at: &lt;https://en.wikipedia.org/wiki/Verbot&gt; [Accessed 11 October 2021].</w:t>
-      </w:r>
-    </w:p>
-    <w:p>
-      <w:pPr>
-        <w:rPr>
-          <w:rFonts w:ascii="Open Sans" w:hAnsi="Open Sans" w:cs="Open Sans"/>
-          <w:color w:val="000000"/>
-          <w:shd w:val="clear" w:color="auto" w:fill="FFFFFF"/>
-        </w:rPr>
-      </w:pPr>
-      <w:r>
-        <w:rPr>
-          <w:rFonts w:ascii="Open Sans" w:hAnsi="Open Sans" w:cs="Open Sans"/>
-          <w:color w:val="000000"/>
-          <w:shd w:val="clear" w:color="auto" w:fill="FFFFFF"/>
-        </w:rPr>
-        <w:t>En.wikipedia.org. 2021. </w:t>
-      </w:r>
-      <w:proofErr w:type="spellStart"/>
-      <w:r>
-        <w:rPr>
-          <w:rFonts w:ascii="Open Sans" w:hAnsi="Open Sans" w:cs="Open Sans"/>
-          <w:i/>
-          <w:iCs/>
-          <w:color w:val="000000"/>
-          <w:shd w:val="clear" w:color="auto" w:fill="FFFFFF"/>
-        </w:rPr>
-        <w:t>Verbot</w:t>
-      </w:r>
-      <w:proofErr w:type="spellEnd"/>
-      <w:r>
-        <w:rPr>
-          <w:rFonts w:ascii="Open Sans" w:hAnsi="Open Sans" w:cs="Open Sans"/>
-          <w:i/>
-          <w:iCs/>
-          <w:color w:val="000000"/>
-          <w:shd w:val="clear" w:color="auto" w:fill="FFFFFF"/>
-        </w:rPr>
-        <w:t xml:space="preserve"> - Wikipedia</w:t>
-      </w:r>
-      <w:r>
-        <w:rPr>
-          <w:rFonts w:ascii="Open Sans" w:hAnsi="Open Sans" w:cs="Open Sans"/>
-          <w:color w:val="000000"/>
-          <w:shd w:val="clear" w:color="auto" w:fill="FFFFFF"/>
-        </w:rPr>
-        <w:t>. [online] Available at: &lt;https://en.wikipedia.org/wiki/Verbot&gt; [Accessed 11 October 2021].</w:t>
-      </w:r>
-    </w:p>
-    <w:p>
-      <w:pPr>
-        <w:rPr>
-          <w:rFonts w:ascii="Open Sans" w:hAnsi="Open Sans" w:cs="Open Sans"/>
-          <w:color w:val="000000"/>
-          <w:shd w:val="clear" w:color="auto" w:fill="FFFFFF"/>
-        </w:rPr>
-      </w:pPr>
-      <w:r>
-        <w:rPr>
-          <w:rFonts w:ascii="Open Sans" w:hAnsi="Open Sans" w:cs="Open Sans"/>
-          <w:color w:val="000000"/>
-          <w:shd w:val="clear" w:color="auto" w:fill="FFFFFF"/>
-        </w:rPr>
-        <w:t>99firms.com. 2021. </w:t>
-      </w:r>
-      <w:r>
-        <w:rPr>
-          <w:rFonts w:ascii="Open Sans" w:hAnsi="Open Sans" w:cs="Open Sans"/>
-          <w:i/>
-          <w:iCs/>
-          <w:color w:val="000000"/>
-          <w:shd w:val="clear" w:color="auto" w:fill="FFFFFF"/>
-        </w:rPr>
-        <w:t>25+ Chatbot Statistics for 2021 - 99firms</w:t>
-      </w:r>
-      <w:r>
-        <w:rPr>
-          <w:rFonts w:ascii="Open Sans" w:hAnsi="Open Sans" w:cs="Open Sans"/>
-          <w:color w:val="000000"/>
-          <w:shd w:val="clear" w:color="auto" w:fill="FFFFFF"/>
-        </w:rPr>
-        <w:t>. [online] Available at: &lt;https://99firms.com/blog/chatbot-statistics/#gref&gt; [Accessed 11 October 2021].</w:t>
-      </w:r>
-    </w:p>
-    <w:p>
-      <w:pPr>
-        <w:rPr>
-          <w:rFonts w:ascii="Open Sans" w:hAnsi="Open Sans" w:cs="Open Sans"/>
-          <w:color w:val="000000"/>
-          <w:shd w:val="clear" w:color="auto" w:fill="FFFFFF"/>
-        </w:rPr>
-      </w:pPr>
-      <w:r>
-        <w:rPr>
-          <w:rFonts w:ascii="Open Sans" w:hAnsi="Open Sans" w:cs="Open Sans"/>
-          <w:color w:val="000000"/>
-          <w:shd w:val="clear" w:color="auto" w:fill="FFFFFF"/>
-        </w:rPr>
-        <w:t>En.wikipedia.org. 2021. </w:t>
-      </w:r>
-      <w:r>
-        <w:rPr>
-          <w:rFonts w:ascii="Open Sans" w:hAnsi="Open Sans" w:cs="Open Sans"/>
-          <w:i/>
-          <w:iCs/>
-          <w:color w:val="000000"/>
-          <w:shd w:val="clear" w:color="auto" w:fill="FFFFFF"/>
-        </w:rPr>
-        <w:t>Turing test - Wikipedia</w:t>
-      </w:r>
-      <w:r>
-        <w:rPr>
-          <w:rFonts w:ascii="Open Sans" w:hAnsi="Open Sans" w:cs="Open Sans"/>
-          <w:color w:val="000000"/>
-          <w:shd w:val="clear" w:color="auto" w:fill="FFFFFF"/>
-        </w:rPr>
-        <w:t>. [online] Available at: &lt;https://en.wikipedia.org/wiki/Turing_test&gt; [Accessed 11 October 2021].</w:t>
-      </w:r>
-    </w:p>
-    <w:p>
-      <w:pPr>
-        <w:rPr>
-          <w:rFonts w:ascii="Open Sans" w:hAnsi="Open Sans" w:cs="Open Sans"/>
-          <w:color w:val="000000"/>
-          <w:shd w:val="clear" w:color="auto" w:fill="FFFFFF"/>
-        </w:rPr>
-      </w:pPr>
-      <w:r>
-        <w:rPr>
-          <w:rFonts w:ascii="Open Sans" w:hAnsi="Open Sans" w:cs="Open Sans"/>
-          <w:color w:val="000000"/>
-          <w:shd w:val="clear" w:color="auto" w:fill="FFFFFF"/>
-        </w:rPr>
-        <w:t>Analyticsinsight.net. 2021. </w:t>
-      </w:r>
-      <w:r>
-        <w:rPr>
-          <w:rFonts w:ascii="Open Sans" w:hAnsi="Open Sans" w:cs="Open Sans"/>
-          <w:i/>
-          <w:iCs/>
-          <w:color w:val="000000"/>
-          <w:shd w:val="clear" w:color="auto" w:fill="FFFFFF"/>
-        </w:rPr>
-        <w:t>Are Chatbots and Artificial Intelligence Killing the Call-</w:t>
-      </w:r>
-      <w:proofErr w:type="spellStart"/>
-      <w:r>
-        <w:rPr>
-          <w:rFonts w:ascii="Open Sans" w:hAnsi="Open Sans" w:cs="Open Sans"/>
-          <w:i/>
-          <w:iCs/>
-          <w:color w:val="000000"/>
-          <w:shd w:val="clear" w:color="auto" w:fill="FFFFFF"/>
-        </w:rPr>
-        <w:t>Center</w:t>
-      </w:r>
-      <w:proofErr w:type="spellEnd"/>
-      <w:r>
-        <w:rPr>
-          <w:rFonts w:ascii="Open Sans" w:hAnsi="Open Sans" w:cs="Open Sans"/>
-          <w:i/>
-          <w:iCs/>
-          <w:color w:val="000000"/>
-          <w:shd w:val="clear" w:color="auto" w:fill="FFFFFF"/>
-        </w:rPr>
-        <w:t xml:space="preserve"> </w:t>
-      </w:r>
-      <w:proofErr w:type="gramStart"/>
-      <w:r>
-        <w:rPr>
-          <w:rFonts w:ascii="Open Sans" w:hAnsi="Open Sans" w:cs="Open Sans"/>
-          <w:i/>
-          <w:iCs/>
-          <w:color w:val="000000"/>
-          <w:shd w:val="clear" w:color="auto" w:fill="FFFFFF"/>
-        </w:rPr>
-        <w:t>Industry?</w:t>
-      </w:r>
-      <w:r>
-        <w:rPr>
-          <w:rFonts w:ascii="Open Sans" w:hAnsi="Open Sans" w:cs="Open Sans"/>
-          <w:color w:val="000000"/>
-          <w:shd w:val="clear" w:color="auto" w:fill="FFFFFF"/>
-        </w:rPr>
-        <w:t>.</w:t>
-      </w:r>
-      <w:proofErr w:type="gramEnd"/>
-      <w:r>
-        <w:rPr>
-          <w:rFonts w:ascii="Open Sans" w:hAnsi="Open Sans" w:cs="Open Sans"/>
-          <w:color w:val="000000"/>
-          <w:shd w:val="clear" w:color="auto" w:fill="FFFFFF"/>
-        </w:rPr>
-        <w:t xml:space="preserve"> [online] Available at: &lt;https://www.analyticsinsight.net/are-chatbots-and-artificial-intelligence-killing-the-call-center-industry/&gt; [Accessed 11 October 2021].</w:t>
-      </w:r>
-    </w:p>
-    <w:p>
-      <w:pPr>
-        <w:rPr>
-          <w:rFonts w:ascii="Open Sans" w:hAnsi="Open Sans" w:cs="Open Sans"/>
-          <w:color w:val="000000"/>
-          <w:shd w:val="clear" w:color="auto" w:fill="FFFFFF"/>
-        </w:rPr>
-      </w:pPr>
-      <w:r>
-        <w:rPr>
-          <w:rFonts w:ascii="Open Sans" w:hAnsi="Open Sans" w:cs="Open Sans"/>
-          <w:color w:val="000000"/>
-          <w:shd w:val="clear" w:color="auto" w:fill="FFFFFF"/>
-        </w:rPr>
-        <w:t>2021. [online] Available at: &lt;https://www.optus.com.au/notices/messaging&gt; [Accessed 11 October 2021].</w:t>
-      </w:r>
+      <w:bookmarkEnd w:id="7"/>
     </w:p>
     <w:sectPr>
       <w:footerReference w:type="default" r:id="rId12"/>
@@ -6067,6 +6061,14 @@
     <w:pitch w:val="variable"/>
     <w:sig w:usb0="E4002EFF" w:usb1="C000247B" w:usb2="00000009" w:usb3="00000000" w:csb0="000001FF" w:csb1="00000000"/>
   </w:font>
+  <w:font w:name="Yu Mincho">
+    <w:altName w:val="游明朝"/>
+    <w:panose1 w:val="02020400000000000000"/>
+    <w:charset w:val="80"/>
+    <w:family w:val="roman"/>
+    <w:pitch w:val="variable"/>
+    <w:sig w:usb0="800002E7" w:usb1="2AC7FCFF" w:usb2="00000012" w:usb3="00000000" w:csb0="0002009F" w:csb1="00000000"/>
+  </w:font>
   <w:font w:name="Times New Roman">
     <w:panose1 w:val="02020603050405020304"/>
     <w:charset w:val="00"/>
@@ -6081,8 +6083,15 @@
     <w:pitch w:val="variable"/>
     <w:sig w:usb0="E4002EFF" w:usb1="C000247B" w:usb2="00000009" w:usb3="00000000" w:csb0="000001FF" w:csb1="00000000"/>
   </w:font>
+  <w:font w:name="Yu Gothic Light">
+    <w:altName w:val="游ゴシック Light"/>
+    <w:panose1 w:val="020B0300000000000000"/>
+    <w:charset w:val="80"/>
+    <w:family w:val="swiss"/>
+    <w:pitch w:val="variable"/>
+    <w:sig w:usb0="E00002FF" w:usb1="2AC7FDFF" w:usb2="00000016" w:usb3="00000000" w:csb0="0002009F" w:csb1="00000000"/>
+  </w:font>
   <w:font w:name="Open Sans">
-    <w:altName w:val="Open Sans"/>
     <w:charset w:val="00"/>
     <w:family w:val="swiss"/>
     <w:pitch w:val="variable"/>
@@ -6111,6 +6120,7 @@
     <w:rsid w:val="002E6D2D"/>
     <w:rsid w:val="00561B46"/>
     <w:rsid w:val="00663192"/>
+    <w:rsid w:val="00DE490E"/>
     <w:rsid w:val="00F75280"/>
   </w:rsids>
   <m:mathPr>
@@ -6126,7 +6136,7 @@
     <m:intLim m:val="subSup"/>
     <m:naryLim m:val="undOvr"/>
   </m:mathPr>
-  <w:themeFontLang w:val="en-AU"/>
+  <w:themeFontLang w:val="en-AU" w:eastAsia="ja-JP"/>
   <w:clrSchemeMapping w:bg1="light1" w:t1="dark1" w:bg2="light2" w:t2="dark2" w:accent1="accent1" w:accent2="accent2" w:accent3="accent3" w:accent4="accent4" w:accent5="accent5" w:accent6="accent6" w:hyperlink="hyperlink" w:followedHyperlink="followedHyperlink"/>
   <w:decimalSymbol w:val="."/>
   <w:listSeparator w:val=","/>

</xml_diff>